<commit_message>
Made slight tweaks to the proposal before sending over for approval.  It was approved.
</commit_message>
<xml_diff>
--- a/Baby Names Proposal.docx
+++ b/Baby Names Proposal.docx
@@ -19,7 +19,7 @@
           <w:bCs/>
           <w:color w:val="000000"/>
         </w:rPr>
-        <w:t>Our project will examine trends of baby names over the past century.  We’ll examine change in gender of names over time; difference in popularity of names by state/region compared to national; influence of “famous people” (e.g., sports, entertainment, etc.) on names; and ethnicity changes over time by state/region.  We will use an existing dataset for names by state and time.  We will attempt to acquire a dataset that identifies ethnicity of first names.  And we will attempt to identify correlation between popular celebrities and increase in name popularity.</w:t>
+        <w:t>Baby Names Analysis</w:t>
       </w:r>
     </w:p>
     <w:p>
@@ -33,11 +33,292 @@
           <w:color w:val="000000"/>
         </w:rPr>
       </w:pPr>
+      <w:r>
+        <w:rPr>
+          <w:rFonts w:ascii="Helvetica" w:eastAsia="Times New Roman" w:hAnsi="Helvetica" w:cs="Helvetica"/>
+          <w:bCs/>
+          <w:color w:val="000000"/>
+        </w:rPr>
+        <w:t>Team Members:</w:t>
+      </w:r>
     </w:p>
     <w:p>
+      <w:pPr>
+        <w:shd w:val="clear" w:color="auto" w:fill="FFFFFF"/>
+        <w:spacing w:before="305" w:after="0" w:line="240" w:lineRule="auto"/>
+        <w:outlineLvl w:val="1"/>
+        <w:rPr>
+          <w:rFonts w:ascii="Helvetica" w:eastAsia="Times New Roman" w:hAnsi="Helvetica" w:cs="Helvetica"/>
+          <w:bCs/>
+          <w:color w:val="000000"/>
+        </w:rPr>
+      </w:pPr>
+      <w:r>
+        <w:rPr>
+          <w:rFonts w:ascii="Helvetica" w:eastAsia="Times New Roman" w:hAnsi="Helvetica" w:cs="Helvetica"/>
+          <w:bCs/>
+          <w:color w:val="000000"/>
+        </w:rPr>
+        <w:tab/>
+        <w:t>Scott Boxberger</w:t>
+      </w:r>
+    </w:p>
+    <w:p>
+      <w:pPr>
+        <w:shd w:val="clear" w:color="auto" w:fill="FFFFFF"/>
+        <w:spacing w:before="305" w:after="0" w:line="240" w:lineRule="auto"/>
+        <w:outlineLvl w:val="1"/>
+        <w:rPr>
+          <w:rFonts w:ascii="Helvetica" w:eastAsia="Times New Roman" w:hAnsi="Helvetica" w:cs="Helvetica"/>
+          <w:bCs/>
+          <w:color w:val="000000"/>
+        </w:rPr>
+      </w:pPr>
+      <w:r>
+        <w:rPr>
+          <w:rFonts w:ascii="Helvetica" w:eastAsia="Times New Roman" w:hAnsi="Helvetica" w:cs="Helvetica"/>
+          <w:bCs/>
+          <w:color w:val="000000"/>
+        </w:rPr>
+        <w:tab/>
+        <w:t>Gabriel Alves</w:t>
+      </w:r>
+    </w:p>
+    <w:p>
+      <w:pPr>
+        <w:shd w:val="clear" w:color="auto" w:fill="FFFFFF"/>
+        <w:spacing w:before="305" w:after="0" w:line="240" w:lineRule="auto"/>
+        <w:outlineLvl w:val="1"/>
+        <w:rPr>
+          <w:rFonts w:ascii="Helvetica" w:eastAsia="Times New Roman" w:hAnsi="Helvetica" w:cs="Helvetica"/>
+          <w:bCs/>
+          <w:color w:val="000000"/>
+        </w:rPr>
+      </w:pPr>
+      <w:r>
+        <w:rPr>
+          <w:rFonts w:ascii="Helvetica" w:eastAsia="Times New Roman" w:hAnsi="Helvetica" w:cs="Helvetica"/>
+          <w:bCs/>
+          <w:color w:val="000000"/>
+        </w:rPr>
+        <w:tab/>
+        <w:t xml:space="preserve">Rajeev </w:t>
+      </w:r>
+      <w:proofErr w:type="spellStart"/>
+      <w:r>
+        <w:rPr>
+          <w:rFonts w:ascii="Helvetica" w:eastAsia="Times New Roman" w:hAnsi="Helvetica" w:cs="Helvetica"/>
+          <w:bCs/>
+          <w:color w:val="000000"/>
+        </w:rPr>
+        <w:t>Kulshrestha</w:t>
+      </w:r>
+      <w:proofErr w:type="spellEnd"/>
+    </w:p>
+    <w:p>
+      <w:pPr>
+        <w:shd w:val="clear" w:color="auto" w:fill="FFFFFF"/>
+        <w:spacing w:before="305" w:after="0" w:line="240" w:lineRule="auto"/>
+        <w:outlineLvl w:val="1"/>
+        <w:rPr>
+          <w:rFonts w:ascii="Helvetica" w:eastAsia="Times New Roman" w:hAnsi="Helvetica" w:cs="Helvetica"/>
+          <w:bCs/>
+          <w:color w:val="000000"/>
+        </w:rPr>
+      </w:pPr>
+      <w:r>
+        <w:rPr>
+          <w:rFonts w:ascii="Helvetica" w:eastAsia="Times New Roman" w:hAnsi="Helvetica" w:cs="Helvetica"/>
+          <w:bCs/>
+          <w:color w:val="000000"/>
+        </w:rPr>
+        <w:tab/>
+        <w:t xml:space="preserve">Erik </w:t>
+      </w:r>
+      <w:proofErr w:type="spellStart"/>
+      <w:r>
+        <w:rPr>
+          <w:rFonts w:ascii="Helvetica" w:eastAsia="Times New Roman" w:hAnsi="Helvetica" w:cs="Helvetica"/>
+          <w:bCs/>
+          <w:color w:val="000000"/>
+        </w:rPr>
+        <w:t>Figge</w:t>
+      </w:r>
+      <w:proofErr w:type="spellEnd"/>
+    </w:p>
+    <w:p>
+      <w:pPr>
+        <w:shd w:val="clear" w:color="auto" w:fill="FFFFFF"/>
+        <w:spacing w:before="305" w:after="0" w:line="240" w:lineRule="auto"/>
+        <w:outlineLvl w:val="1"/>
+        <w:rPr>
+          <w:rFonts w:ascii="Helvetica" w:eastAsia="Times New Roman" w:hAnsi="Helvetica" w:cs="Helvetica"/>
+          <w:bCs/>
+          <w:color w:val="000000"/>
+        </w:rPr>
+      </w:pPr>
+      <w:r>
+        <w:rPr>
+          <w:rFonts w:ascii="Helvetica" w:eastAsia="Times New Roman" w:hAnsi="Helvetica" w:cs="Helvetica"/>
+          <w:bCs/>
+          <w:color w:val="000000"/>
+        </w:rPr>
+        <w:t>Proposal:</w:t>
+      </w:r>
       <w:bookmarkStart w:id="0" w:name="_GoBack"/>
       <w:bookmarkEnd w:id="0"/>
     </w:p>
+    <w:p>
+      <w:pPr>
+        <w:shd w:val="clear" w:color="auto" w:fill="FFFFFF"/>
+        <w:spacing w:before="305" w:after="0" w:line="240" w:lineRule="auto"/>
+        <w:outlineLvl w:val="1"/>
+        <w:rPr>
+          <w:rFonts w:ascii="Helvetica" w:eastAsia="Times New Roman" w:hAnsi="Helvetica" w:cs="Helvetica"/>
+          <w:bCs/>
+          <w:color w:val="000000"/>
+        </w:rPr>
+      </w:pPr>
+      <w:r>
+        <w:rPr>
+          <w:rFonts w:ascii="Helvetica" w:eastAsia="Times New Roman" w:hAnsi="Helvetica" w:cs="Helvetica"/>
+          <w:bCs/>
+          <w:color w:val="000000"/>
+        </w:rPr>
+        <w:t>Our project will examine trends of baby names over the past century.  We’ll examine change in gender of names over time; difference in popularity of names by state/region compared to national; influence of “famous people” (e.g., sports, entertainment,</w:t>
+      </w:r>
+      <w:r>
+        <w:rPr>
+          <w:rFonts w:ascii="Helvetica" w:eastAsia="Times New Roman" w:hAnsi="Helvetica" w:cs="Helvetica"/>
+          <w:bCs/>
+          <w:color w:val="000000"/>
+        </w:rPr>
+        <w:t xml:space="preserve"> or any other </w:t>
+      </w:r>
+      <w:proofErr w:type="gramStart"/>
+      <w:r>
+        <w:rPr>
+          <w:rFonts w:ascii="Helvetica" w:eastAsia="Times New Roman" w:hAnsi="Helvetica" w:cs="Helvetica"/>
+          <w:bCs/>
+          <w:color w:val="000000"/>
+        </w:rPr>
+        <w:t>trigger,</w:t>
+      </w:r>
+      <w:r>
+        <w:rPr>
+          <w:rFonts w:ascii="Helvetica" w:eastAsia="Times New Roman" w:hAnsi="Helvetica" w:cs="Helvetica"/>
+          <w:bCs/>
+          <w:color w:val="000000"/>
+        </w:rPr>
+        <w:t xml:space="preserve"> </w:t>
+      </w:r>
+      <w:r>
+        <w:rPr>
+          <w:rFonts w:ascii="Helvetica" w:eastAsia="Times New Roman" w:hAnsi="Helvetica" w:cs="Helvetica"/>
+          <w:bCs/>
+          <w:color w:val="000000"/>
+        </w:rPr>
+        <w:t xml:space="preserve"> etc.</w:t>
+      </w:r>
+      <w:proofErr w:type="gramEnd"/>
+      <w:r>
+        <w:rPr>
+          <w:rFonts w:ascii="Helvetica" w:eastAsia="Times New Roman" w:hAnsi="Helvetica" w:cs="Helvetica"/>
+          <w:bCs/>
+          <w:color w:val="000000"/>
+        </w:rPr>
+        <w:t>) on names;</w:t>
+      </w:r>
+      <w:r>
+        <w:rPr>
+          <w:rFonts w:ascii="Helvetica" w:eastAsia="Times New Roman" w:hAnsi="Helvetica" w:cs="Helvetica"/>
+          <w:bCs/>
+          <w:color w:val="000000"/>
+        </w:rPr>
+        <w:t xml:space="preserve"> </w:t>
+      </w:r>
+      <w:r>
+        <w:rPr>
+          <w:rFonts w:ascii="Helvetica" w:eastAsia="Times New Roman" w:hAnsi="Helvetica" w:cs="Helvetica"/>
+          <w:bCs/>
+          <w:color w:val="000000"/>
+        </w:rPr>
+        <w:t>ethnicity</w:t>
+      </w:r>
+      <w:r>
+        <w:rPr>
+          <w:rFonts w:ascii="Helvetica" w:eastAsia="Times New Roman" w:hAnsi="Helvetica" w:cs="Helvetica"/>
+          <w:bCs/>
+          <w:color w:val="000000"/>
+        </w:rPr>
+        <w:t>/origin</w:t>
+      </w:r>
+      <w:r>
+        <w:rPr>
+          <w:rFonts w:ascii="Helvetica" w:eastAsia="Times New Roman" w:hAnsi="Helvetica" w:cs="Helvetica"/>
+          <w:bCs/>
+          <w:color w:val="000000"/>
+        </w:rPr>
+        <w:t xml:space="preserve"> changes over time by state/region</w:t>
+      </w:r>
+      <w:r>
+        <w:rPr>
+          <w:rFonts w:ascii="Helvetica" w:eastAsia="Times New Roman" w:hAnsi="Helvetica" w:cs="Helvetica"/>
+          <w:bCs/>
+          <w:color w:val="000000"/>
+        </w:rPr>
+        <w:t>; and one-time names that pop up (minimum 5 for our dataset) with an investigation of reason for that name selection</w:t>
+      </w:r>
+      <w:r>
+        <w:rPr>
+          <w:rFonts w:ascii="Helvetica" w:eastAsia="Times New Roman" w:hAnsi="Helvetica" w:cs="Helvetica"/>
+          <w:bCs/>
+          <w:color w:val="000000"/>
+        </w:rPr>
+        <w:t>.  We will use an existing dataset for names by state and time.  We will attempt to acquire a dataset that identifies ethnicity of first names.  And we will attempt to identify correlation between popular celebrities and increase in name popularity.</w:t>
+      </w:r>
+    </w:p>
+    <w:p>
+      <w:pPr>
+        <w:shd w:val="clear" w:color="auto" w:fill="FFFFFF"/>
+        <w:spacing w:before="305" w:after="0" w:line="240" w:lineRule="auto"/>
+        <w:outlineLvl w:val="1"/>
+        <w:rPr>
+          <w:rFonts w:ascii="Helvetica" w:eastAsia="Times New Roman" w:hAnsi="Helvetica" w:cs="Helvetica"/>
+          <w:bCs/>
+          <w:color w:val="000000"/>
+        </w:rPr>
+      </w:pPr>
+      <w:r>
+        <w:rPr>
+          <w:rFonts w:ascii="Helvetica" w:eastAsia="Times New Roman" w:hAnsi="Helvetica" w:cs="Helvetica"/>
+          <w:bCs/>
+          <w:color w:val="000000"/>
+        </w:rPr>
+        <w:t>If time allows we will also look at fun presentation methods and other usages of the data</w:t>
+      </w:r>
+      <w:r>
+        <w:rPr>
+          <w:rFonts w:ascii="Helvetica" w:eastAsia="Times New Roman" w:hAnsi="Helvetica" w:cs="Helvetica"/>
+          <w:bCs/>
+          <w:color w:val="000000"/>
+        </w:rPr>
+        <w:t xml:space="preserve"> (e.g., utilizing a twitter bot).</w:t>
+      </w:r>
+    </w:p>
+    <w:p>
+      <w:pPr>
+        <w:shd w:val="clear" w:color="auto" w:fill="FFFFFF"/>
+        <w:spacing w:before="305" w:after="0" w:line="240" w:lineRule="auto"/>
+        <w:outlineLvl w:val="1"/>
+        <w:rPr>
+          <w:rFonts w:ascii="Helvetica" w:eastAsia="Times New Roman" w:hAnsi="Helvetica" w:cs="Helvetica"/>
+          <w:bCs/>
+          <w:color w:val="000000"/>
+        </w:rPr>
+      </w:pPr>
+    </w:p>
+    <w:p/>
     <w:sectPr>
       <w:pgSz w:w="12240" w:h="15840"/>
       <w:pgMar w:top="1440" w:right="1440" w:bottom="1440" w:left="1440" w:header="720" w:footer="720" w:gutter="0"/>

</xml_diff>